<commit_message>
Use the user locale from LocaleUtils
Since the default locale is used as fallback, and it is
depending on the document, the locale should be set and
retrieved per thread to prevent bugs when generating
multiple documents

Signed-off-by: Anton Oellerer <a.oellerer@docu-tools.com>
</commit_message>
<xml_diff>
--- a/src/test/resources/templates/word/GermanEnglishTableTemplate.docx
+++ b/src/test/resources/templates/word/GermanEnglishTableTemplate.docx
@@ -70,7 +70,45 @@
                 <w:u w:val="none"/>
                 <w:lang w:val="en-GB"/>
               </w:rPr>
-              <w:t>This is an English sentence, written with UK language settings.</w:t>
+              <w:t xml:space="preserve">This is an English sentence, written with UK </w:t>
+            </w:r>
+            <w:r>
+              <w:rPr>
+                <w:rFonts w:ascii="Liberation Serif" w:hAnsi="Liberation Serif"/>
+                <w:b w:val="false"/>
+                <w:bCs w:val="false"/>
+                <w:i w:val="false"/>
+                <w:iCs w:val="false"/>
+                <w:strike w:val="false"/>
+                <w:dstrike w:val="false"/>
+                <w:outline w:val="false"/>
+                <w:shadow w:val="false"/>
+                <w:color w:val="000000"/>
+                <w:sz w:val="24"/>
+                <w:szCs w:val="24"/>
+                <w:u w:val="none"/>
+                <w:lang w:val="en-US" w:eastAsia="en-US" w:bidi="ar-SA"/>
+              </w:rPr>
+              <w:t>language</w:t>
+            </w:r>
+            <w:r>
+              <w:rPr>
+                <w:rFonts w:ascii="Liberation Serif" w:hAnsi="Liberation Serif"/>
+                <w:b w:val="false"/>
+                <w:bCs w:val="false"/>
+                <w:i w:val="false"/>
+                <w:iCs w:val="false"/>
+                <w:strike w:val="false"/>
+                <w:dstrike w:val="false"/>
+                <w:outline w:val="false"/>
+                <w:shadow w:val="false"/>
+                <w:color w:val="000000"/>
+                <w:sz w:val="24"/>
+                <w:szCs w:val="24"/>
+                <w:u w:val="none"/>
+                <w:lang w:val="en-GB"/>
+              </w:rPr>
+              <w:t xml:space="preserve"> settings.</w:t>
             </w:r>
           </w:p>
         </w:tc>

</xml_diff>